<commit_message>
Roteiro de Testes Atualizado
</commit_message>
<xml_diff>
--- a/Techman/roteiro-testes.docx
+++ b/Techman/roteiro-testes.docx
@@ -1,6 +1,6 @@
 
 <file path=word/document.xml><?xml version="1.0" encoding="utf-8"?>
-<w:document xmlns:wpc="http://schemas.microsoft.com/office/word/2010/wordprocessingCanvas" xmlns:cx="http://schemas.microsoft.com/office/drawing/2014/chartex" xmlns:cx1="http://schemas.microsoft.com/office/drawing/2015/9/8/chartex" xmlns:cx2="http://schemas.microsoft.com/office/drawing/2015/10/21/chartex" xmlns:cx3="http://schemas.microsoft.com/office/drawing/2016/5/9/chartex" xmlns:cx4="http://schemas.microsoft.com/office/drawing/2016/5/10/chartex" xmlns:cx5="http://schemas.microsoft.com/office/drawing/2016/5/11/chartex" xmlns:cx6="http://schemas.microsoft.com/office/drawing/2016/5/12/chartex" xmlns:cx7="http://schemas.microsoft.com/office/drawing/2016/5/13/chartex" xmlns:cx8="http://schemas.microsoft.com/office/drawing/2016/5/14/chartex" xmlns:mc="http://schemas.openxmlformats.org/markup-compatibility/2006" xmlns:aink="http://schemas.microsoft.com/office/drawing/2016/ink" xmlns:am3d="http://schemas.microsoft.com/office/drawing/2017/model3d" xmlns:o="urn:schemas-microsoft-com:office:office" xmlns:r="http://schemas.openxmlformats.org/officeDocument/2006/relationships" xmlns:m="http://schemas.openxmlformats.org/officeDocument/2006/math" xmlns:v="urn:schemas-microsoft-com:vml" xmlns:wp14="http://schemas.microsoft.com/office/word/2010/wordprocessingDrawing" xmlns:wp="http://schemas.openxmlformats.org/drawingml/2006/wordprocessingDrawing" xmlns:w10="urn:schemas-microsoft-com:office:word" xmlns:w="http://schemas.openxmlformats.org/wordprocessingml/2006/main" xmlns:w14="http://schemas.microsoft.com/office/word/2010/wordml" xmlns:w15="http://schemas.microsoft.com/office/word/2012/wordml" xmlns:w16cid="http://schemas.microsoft.com/office/word/2016/wordml/cid" xmlns:w16se="http://schemas.microsoft.com/office/word/2015/wordml/symex" xmlns:wpg="http://schemas.microsoft.com/office/word/2010/wordprocessingGroup" xmlns:wpi="http://schemas.microsoft.com/office/word/2010/wordprocessingInk" xmlns:wne="http://schemas.microsoft.com/office/word/2006/wordml" xmlns:wps="http://schemas.microsoft.com/office/word/2010/wordprocessingShape" mc:Ignorable="w14 w15 w16se w16cid wp14">
+<w:document xmlns:wpc="http://schemas.microsoft.com/office/word/2010/wordprocessingCanvas" xmlns:cx="http://schemas.microsoft.com/office/drawing/2014/chartex" xmlns:cx1="http://schemas.microsoft.com/office/drawing/2015/9/8/chartex" xmlns:cx2="http://schemas.microsoft.com/office/drawing/2015/10/21/chartex" xmlns:cx3="http://schemas.microsoft.com/office/drawing/2016/5/9/chartex" xmlns:cx4="http://schemas.microsoft.com/office/drawing/2016/5/10/chartex" xmlns:cx5="http://schemas.microsoft.com/office/drawing/2016/5/11/chartex" xmlns:cx6="http://schemas.microsoft.com/office/drawing/2016/5/12/chartex" xmlns:cx7="http://schemas.microsoft.com/office/drawing/2016/5/13/chartex" xmlns:cx8="http://schemas.microsoft.com/office/drawing/2016/5/14/chartex" xmlns:mc="http://schemas.openxmlformats.org/markup-compatibility/2006" xmlns:aink="http://schemas.microsoft.com/office/drawing/2016/ink" xmlns:am3d="http://schemas.microsoft.com/office/drawing/2017/model3d" xmlns:o="urn:schemas-microsoft-com:office:office" xmlns:r="http://schemas.openxmlformats.org/officeDocument/2006/relationships" xmlns:m="http://schemas.openxmlformats.org/officeDocument/2006/math" xmlns:v="urn:schemas-microsoft-com:vml" xmlns:wp14="http://schemas.microsoft.com/office/word/2010/wordprocessingDrawing" xmlns:wp="http://schemas.openxmlformats.org/drawingml/2006/wordprocessingDrawing" xmlns:w10="urn:schemas-microsoft-com:office:word" xmlns:w="http://schemas.openxmlformats.org/wordprocessingml/2006/main" xmlns:w14="http://schemas.microsoft.com/office/word/2010/wordml" xmlns:w15="http://schemas.microsoft.com/office/word/2012/wordml" xmlns:w16cex="http://schemas.microsoft.com/office/word/2018/wordml/cex" xmlns:w16cid="http://schemas.microsoft.com/office/word/2016/wordml/cid" xmlns:w16="http://schemas.microsoft.com/office/word/2018/wordml" xmlns:w16sdtdh="http://schemas.microsoft.com/office/word/2020/wordml/sdtdatahash" xmlns:w16se="http://schemas.microsoft.com/office/word/2015/wordml/symex" xmlns:wpg="http://schemas.microsoft.com/office/word/2010/wordprocessingGroup" xmlns:wpi="http://schemas.microsoft.com/office/word/2010/wordprocessingInk" xmlns:wne="http://schemas.microsoft.com/office/word/2006/wordml" xmlns:wps="http://schemas.microsoft.com/office/word/2010/wordprocessingShape" mc:Ignorable="w14 w15 w16se w16cid w16 w16cex w16sdtdh wp14">
   <w:body>
     <w:p>
       <w:pPr>
@@ -100,23 +100,7 @@
           <w:bCs/>
           <w:color w:val="7030A0"/>
         </w:rPr>
-        <w:t>(Teste</w:t>
-      </w:r>
-      <w:r>
-        <w:rPr>
-          <w:b/>
-          <w:bCs/>
-          <w:color w:val="7030A0"/>
-        </w:rPr>
-        <w:t xml:space="preserve"> de Sistema</w:t>
-      </w:r>
-      <w:r>
-        <w:rPr>
-          <w:b/>
-          <w:bCs/>
-          <w:color w:val="7030A0"/>
-        </w:rPr>
-        <w:t>)</w:t>
+        <w:t>(Teste de Sistema)</w:t>
       </w:r>
     </w:p>
     <w:p>
@@ -337,13 +321,8 @@
       <w:r>
         <w:t xml:space="preserve">Gerar </w:t>
       </w:r>
-      <w:proofErr w:type="spellStart"/>
-      <w:r>
-        <w:t>token</w:t>
-      </w:r>
-      <w:proofErr w:type="spellEnd"/>
-      <w:r>
-        <w:t xml:space="preserve"> e armazenar no </w:t>
+      <w:r>
+        <w:t xml:space="preserve">token e armazenar no </w:t>
       </w:r>
       <w:proofErr w:type="spellStart"/>
       <w:r>
@@ -386,90 +365,77 @@
         <w:t>Retornar</w:t>
       </w:r>
       <w:r>
-        <w:t xml:space="preserve"> mensagem de sucesso para usuário </w:t>
+        <w:t xml:space="preserve"> mensagem de sucesso para usuário logado</w:t>
+      </w:r>
+      <w:r>
+        <w:t>.</w:t>
+      </w:r>
+    </w:p>
+    <w:p>
+      <w:pPr>
+        <w:ind w:left="708"/>
+      </w:pPr>
+    </w:p>
+    <w:p>
+      <w:pPr>
+        <w:ind w:left="708"/>
+        <w:rPr>
+          <w:b/>
+          <w:bCs/>
+          <w:color w:val="7030A0"/>
+        </w:rPr>
+      </w:pPr>
+      <w:r>
+        <w:rPr>
+          <w:b/>
+          <w:bCs/>
+          <w:color w:val="7030A0"/>
+        </w:rPr>
+        <w:t>(Teste de Sistema)</w:t>
+      </w:r>
+    </w:p>
+    <w:p>
+      <w:pPr>
+        <w:ind w:left="708"/>
+        <w:rPr>
+          <w:b/>
+          <w:bCs/>
+          <w:color w:val="7030A0"/>
+        </w:rPr>
+      </w:pPr>
+      <w:r>
+        <w:rPr>
+          <w:b/>
+          <w:bCs/>
+          <w:color w:val="7030A0"/>
+        </w:rPr>
+        <w:t>Objeto de Teste:</w:t>
+      </w:r>
+      <w:r>
+        <w:rPr>
+          <w:b/>
+          <w:bCs/>
+          <w:color w:val="7030A0"/>
+        </w:rPr>
+        <w:t xml:space="preserve"> </w:t>
       </w:r>
       <w:proofErr w:type="spellStart"/>
       <w:r>
-        <w:t>logado</w:t>
+        <w:rPr>
+          <w:b/>
+          <w:bCs/>
+          <w:color w:val="7030A0"/>
+        </w:rPr>
+        <w:t>Logar</w:t>
       </w:r>
       <w:proofErr w:type="spellEnd"/>
       <w:r>
-        <w:t>.</w:t>
-      </w:r>
-    </w:p>
-    <w:p>
-      <w:pPr>
-        <w:ind w:left="708"/>
-      </w:pPr>
-    </w:p>
-    <w:p>
-      <w:pPr>
-        <w:ind w:left="708"/>
-        <w:rPr>
-          <w:b/>
-          <w:bCs/>
-          <w:color w:val="7030A0"/>
-        </w:rPr>
-      </w:pPr>
-      <w:r>
-        <w:rPr>
-          <w:b/>
-          <w:bCs/>
-          <w:color w:val="7030A0"/>
-        </w:rPr>
-        <w:t>(Teste de Sistema)</w:t>
-      </w:r>
-    </w:p>
-    <w:p>
-      <w:pPr>
-        <w:ind w:left="708"/>
-        <w:rPr>
-          <w:b/>
-          <w:bCs/>
-          <w:color w:val="7030A0"/>
-        </w:rPr>
-      </w:pPr>
-      <w:r>
-        <w:rPr>
-          <w:b/>
-          <w:bCs/>
-          <w:color w:val="7030A0"/>
-        </w:rPr>
-        <w:t>Objeto de Teste:</w:t>
-      </w:r>
-      <w:r>
-        <w:rPr>
-          <w:b/>
-          <w:bCs/>
-          <w:color w:val="7030A0"/>
-        </w:rPr>
-        <w:t xml:space="preserve"> </w:t>
-      </w:r>
-      <w:proofErr w:type="spellStart"/>
-      <w:r>
-        <w:rPr>
-          <w:b/>
-          <w:bCs/>
-          <w:color w:val="7030A0"/>
-        </w:rPr>
-        <w:t>Logar</w:t>
-      </w:r>
-      <w:proofErr w:type="spellEnd"/>
-      <w:r>
-        <w:rPr>
-          <w:b/>
-          <w:bCs/>
-          <w:color w:val="7030A0"/>
-        </w:rPr>
-        <w:t xml:space="preserve"> Usuário </w:t>
-      </w:r>
-      <w:r>
-        <w:rPr>
-          <w:b/>
-          <w:bCs/>
-          <w:color w:val="7030A0"/>
-        </w:rPr>
-        <w:t>Inválido</w:t>
+        <w:rPr>
+          <w:b/>
+          <w:bCs/>
+          <w:color w:val="7030A0"/>
+        </w:rPr>
+        <w:t xml:space="preserve"> Usuário Inválido</w:t>
       </w:r>
       <w:r>
         <w:rPr>
@@ -634,10 +600,7 @@
         <w:t>Resultado esperado:</w:t>
       </w:r>
       <w:r>
-        <w:t xml:space="preserve"> Retornar</w:t>
-      </w:r>
-      <w:r>
-        <w:t xml:space="preserve"> mensagem de erro para usuário com </w:t>
+        <w:t xml:space="preserve"> Retornar mensagem de erro para usuário com </w:t>
       </w:r>
       <w:proofErr w:type="spellStart"/>
       <w:r>
@@ -656,11 +619,7 @@
     </w:p>
     <w:p>
       <w:pPr>
-        <w:rPr>
-          <w:b/>
-          <w:bCs/>
-          <w:color w:val="4472C4" w:themeColor="accent1"/>
-        </w:rPr>
+        <w:ind w:left="708"/>
       </w:pPr>
     </w:p>
     <w:p>
@@ -704,23 +663,7 @@
           <w:bCs/>
           <w:color w:val="7030A0"/>
         </w:rPr>
-        <w:t xml:space="preserve">(Teste </w:t>
-      </w:r>
-      <w:r>
-        <w:rPr>
-          <w:b/>
-          <w:bCs/>
-          <w:color w:val="7030A0"/>
-        </w:rPr>
-        <w:t>Unitário</w:t>
-      </w:r>
-      <w:r>
-        <w:rPr>
-          <w:b/>
-          <w:bCs/>
-          <w:color w:val="7030A0"/>
-        </w:rPr>
-        <w:t>)</w:t>
+        <w:t>(Teste Unitário)</w:t>
       </w:r>
     </w:p>
     <w:p>
@@ -922,23 +865,7 @@
           <w:bCs/>
           <w:color w:val="7030A0"/>
         </w:rPr>
-        <w:t xml:space="preserve">(Teste </w:t>
-      </w:r>
-      <w:r>
-        <w:rPr>
-          <w:b/>
-          <w:bCs/>
-          <w:color w:val="7030A0"/>
-        </w:rPr>
-        <w:t>Unitário</w:t>
-      </w:r>
-      <w:r>
-        <w:rPr>
-          <w:b/>
-          <w:bCs/>
-          <w:color w:val="7030A0"/>
-        </w:rPr>
-        <w:t>)</w:t>
+        <w:t>(Teste Unitário)</w:t>
       </w:r>
     </w:p>
     <w:p>
@@ -964,15 +891,7 @@
           <w:bCs/>
           <w:color w:val="7030A0"/>
         </w:rPr>
-        <w:t xml:space="preserve"> </w:t>
-      </w:r>
-      <w:r>
-        <w:rPr>
-          <w:b/>
-          <w:bCs/>
-          <w:color w:val="7030A0"/>
-        </w:rPr>
-        <w:t xml:space="preserve">Verificar </w:t>
+        <w:t xml:space="preserve"> Verificar </w:t>
       </w:r>
       <w:proofErr w:type="spellStart"/>
       <w:r>
@@ -1428,23 +1347,7 @@
           <w:bCs/>
           <w:color w:val="7030A0"/>
         </w:rPr>
-        <w:t>(Teste</w:t>
-      </w:r>
-      <w:r>
-        <w:rPr>
-          <w:b/>
-          <w:bCs/>
-          <w:color w:val="7030A0"/>
-        </w:rPr>
-        <w:t xml:space="preserve"> de Sistema</w:t>
-      </w:r>
-      <w:r>
-        <w:rPr>
-          <w:b/>
-          <w:bCs/>
-          <w:color w:val="7030A0"/>
-        </w:rPr>
-        <w:t>)</w:t>
+        <w:t>(Teste de Sistema)</w:t>
       </w:r>
     </w:p>
     <w:p>
@@ -1591,8 +1494,6 @@
       <w:r>
         <w:t>Que os dados persistam no banco de dados.</w:t>
       </w:r>
-      <w:bookmarkStart w:id="0" w:name="_GoBack"/>
-      <w:bookmarkEnd w:id="0"/>
     </w:p>
     <w:p>
       <w:pPr>
@@ -1621,15 +1522,7 @@
           <w:bCs/>
           <w:color w:val="4472C4" w:themeColor="accent1"/>
         </w:rPr>
-        <w:t xml:space="preserve"> </w:t>
-      </w:r>
-      <w:r>
-        <w:rPr>
-          <w:b/>
-          <w:bCs/>
-          <w:color w:val="4472C4" w:themeColor="accent1"/>
-        </w:rPr>
-        <w:t>Tela de Equipamentos</w:t>
+        <w:t xml:space="preserve"> Tela de Equipamentos</w:t>
       </w:r>
     </w:p>
     <w:p>
@@ -1706,10 +1599,7 @@
         <w:t>Descrição:</w:t>
       </w:r>
       <w:r>
-        <w:t xml:space="preserve"> </w:t>
-      </w:r>
-      <w:r>
-        <w:t>Deve retornar o campo preenchido.</w:t>
+        <w:t xml:space="preserve"> Deve retornar o campo preenchido.</w:t>
       </w:r>
     </w:p>
     <w:p>
@@ -1797,6 +1687,960 @@
         <w:t>”.</w:t>
       </w:r>
     </w:p>
+    <w:p>
+      <w:pPr>
+        <w:ind w:left="1116"/>
+      </w:pPr>
+    </w:p>
+    <w:p>
+      <w:pPr>
+        <w:ind w:left="1116"/>
+      </w:pPr>
+    </w:p>
+    <w:p>
+      <w:pPr>
+        <w:rPr>
+          <w:b/>
+          <w:color w:val="4472C4"/>
+        </w:rPr>
+      </w:pPr>
+      <w:r>
+        <w:rPr>
+          <w:b/>
+          <w:color w:val="4472C4"/>
+        </w:rPr>
+        <w:t>Localização: Tela de Cadastro de Usuário</w:t>
+      </w:r>
+    </w:p>
+    <w:p>
+      <w:pPr>
+        <w:ind w:left="708"/>
+        <w:rPr>
+          <w:b/>
+          <w:color w:val="7030A0"/>
+        </w:rPr>
+      </w:pPr>
+      <w:r>
+        <w:rPr>
+          <w:b/>
+          <w:color w:val="7030A0"/>
+        </w:rPr>
+        <w:t>Objeto de Teste: Cadastrar um Novo Usuário</w:t>
+      </w:r>
+    </w:p>
+    <w:p>
+      <w:pPr>
+        <w:ind w:left="708"/>
+        <w:rPr>
+          <w:b/>
+        </w:rPr>
+      </w:pPr>
+      <w:r>
+        <w:rPr>
+          <w:b/>
+        </w:rPr>
+        <w:t>Caso de Teste:</w:t>
+      </w:r>
+    </w:p>
+    <w:p>
+      <w:pPr>
+        <w:ind w:left="708"/>
+      </w:pPr>
+      <w:r>
+        <w:tab/>
+      </w:r>
+      <w:r>
+        <w:rPr>
+          <w:u w:val="single"/>
+        </w:rPr>
+        <w:t>Descrição</w:t>
+      </w:r>
+      <w:r>
+        <w:t>: Deve ser possível cadastrar um novo usuário no sistema</w:t>
+      </w:r>
+    </w:p>
+    <w:p>
+      <w:pPr>
+        <w:ind w:left="708"/>
+      </w:pPr>
+      <w:r>
+        <w:tab/>
+      </w:r>
+      <w:r>
+        <w:rPr>
+          <w:u w:val="single"/>
+        </w:rPr>
+        <w:t>Pré-condição</w:t>
+      </w:r>
+      <w:r>
+        <w:t xml:space="preserve">: Informações para cadastro (Nome, </w:t>
+      </w:r>
+      <w:proofErr w:type="spellStart"/>
+      <w:r>
+        <w:t>email</w:t>
+      </w:r>
+      <w:proofErr w:type="spellEnd"/>
+      <w:r>
+        <w:t>, senha e etc.)</w:t>
+      </w:r>
+    </w:p>
+    <w:p>
+      <w:pPr>
+        <w:ind w:left="708"/>
+      </w:pPr>
+      <w:r>
+        <w:tab/>
+      </w:r>
+      <w:r>
+        <w:rPr>
+          <w:u w:val="single"/>
+        </w:rPr>
+        <w:t>Procedimento</w:t>
+      </w:r>
+      <w:r>
+        <w:t xml:space="preserve">: </w:t>
+      </w:r>
+    </w:p>
+    <w:p>
+      <w:pPr>
+        <w:pStyle w:val="PargrafodaLista"/>
+        <w:numPr>
+          <w:ilvl w:val="0"/>
+          <w:numId w:val="11"/>
+        </w:numPr>
+      </w:pPr>
+      <w:r>
+        <w:t xml:space="preserve">Serão inseridas as informações do usuário no formulário da tela como Nome, </w:t>
+      </w:r>
+      <w:proofErr w:type="spellStart"/>
+      <w:r>
+        <w:t>Email</w:t>
+      </w:r>
+      <w:proofErr w:type="spellEnd"/>
+      <w:r>
+        <w:t xml:space="preserve"> e Senha</w:t>
+      </w:r>
+      <w:r>
+        <w:t>;</w:t>
+      </w:r>
+    </w:p>
+    <w:p>
+      <w:pPr>
+        <w:pStyle w:val="PargrafodaLista"/>
+        <w:numPr>
+          <w:ilvl w:val="0"/>
+          <w:numId w:val="11"/>
+        </w:numPr>
+      </w:pPr>
+      <w:r>
+        <w:t xml:space="preserve">Com </w:t>
+      </w:r>
+      <w:r>
+        <w:t>todas as informações</w:t>
+      </w:r>
+      <w:r>
+        <w:t xml:space="preserve"> preenchidas</w:t>
+      </w:r>
+      <w:r>
+        <w:t xml:space="preserve">, </w:t>
+      </w:r>
+      <w:r>
+        <w:t>o botão de cadastrar deverá ser clicado;</w:t>
+      </w:r>
+    </w:p>
+    <w:p>
+      <w:pPr>
+        <w:pStyle w:val="PargrafodaLista"/>
+        <w:numPr>
+          <w:ilvl w:val="0"/>
+          <w:numId w:val="11"/>
+        </w:numPr>
+      </w:pPr>
+      <w:r>
+        <w:lastRenderedPageBreak/>
+        <w:t>Os dados do usuário serão salvos no banco de dados junto com o tipo de usuário que é aquele que está sendo cadastrado</w:t>
+      </w:r>
+      <w:r>
+        <w:t>;</w:t>
+      </w:r>
+    </w:p>
+    <w:p>
+      <w:pPr>
+        <w:ind w:left="1116"/>
+      </w:pPr>
+      <w:r>
+        <w:tab/>
+      </w:r>
+      <w:r>
+        <w:rPr>
+          <w:u w:val="single"/>
+        </w:rPr>
+        <w:t>Resultado esperado</w:t>
+      </w:r>
+      <w:r>
+        <w:t>: Cadastro ser efetuado e adicionar as informações ao banco de dados</w:t>
+      </w:r>
+      <w:r>
+        <w:t>.</w:t>
+      </w:r>
+    </w:p>
+    <w:p>
+      <w:pPr>
+        <w:ind w:left="1116"/>
+      </w:pPr>
+    </w:p>
+    <w:p>
+      <w:pPr>
+        <w:rPr>
+          <w:b/>
+          <w:color w:val="4472C4"/>
+        </w:rPr>
+      </w:pPr>
+      <w:r>
+        <w:rPr>
+          <w:b/>
+          <w:color w:val="4472C4"/>
+        </w:rPr>
+        <w:t xml:space="preserve">Localização: Tela de </w:t>
+      </w:r>
+      <w:r>
+        <w:rPr>
+          <w:b/>
+          <w:color w:val="4472C4"/>
+        </w:rPr>
+        <w:t>E</w:t>
+      </w:r>
+      <w:r>
+        <w:rPr>
+          <w:b/>
+          <w:color w:val="4472C4"/>
+        </w:rPr>
+        <w:t>quipamentos</w:t>
+      </w:r>
+    </w:p>
+    <w:p>
+      <w:pPr>
+        <w:ind w:left="708"/>
+        <w:rPr>
+          <w:b/>
+          <w:color w:val="7030A0"/>
+        </w:rPr>
+      </w:pPr>
+      <w:r>
+        <w:rPr>
+          <w:b/>
+          <w:color w:val="7030A0"/>
+        </w:rPr>
+        <w:t xml:space="preserve">Objeto de Teste: Cadastrar </w:t>
+      </w:r>
+      <w:r>
+        <w:rPr>
+          <w:b/>
+          <w:color w:val="7030A0"/>
+        </w:rPr>
+        <w:t>E</w:t>
+      </w:r>
+      <w:r>
+        <w:rPr>
+          <w:b/>
+          <w:color w:val="7030A0"/>
+        </w:rPr>
+        <w:t>quipamentos</w:t>
+      </w:r>
+    </w:p>
+    <w:p>
+      <w:pPr>
+        <w:ind w:left="708"/>
+        <w:rPr>
+          <w:b/>
+        </w:rPr>
+      </w:pPr>
+      <w:r>
+        <w:rPr>
+          <w:b/>
+        </w:rPr>
+        <w:t>Caso de Teste:</w:t>
+      </w:r>
+    </w:p>
+    <w:p>
+      <w:pPr>
+        <w:ind w:left="708"/>
+      </w:pPr>
+      <w:r>
+        <w:tab/>
+      </w:r>
+      <w:r>
+        <w:rPr>
+          <w:u w:val="single"/>
+        </w:rPr>
+        <w:t>Descrição</w:t>
+      </w:r>
+      <w:r>
+        <w:t>: Deve ser possível cadastrar um novo equipamento</w:t>
+      </w:r>
+      <w:r>
+        <w:t>.</w:t>
+      </w:r>
+    </w:p>
+    <w:p>
+      <w:pPr>
+        <w:ind w:left="708"/>
+      </w:pPr>
+      <w:r>
+        <w:tab/>
+      </w:r>
+      <w:r>
+        <w:rPr>
+          <w:u w:val="single"/>
+        </w:rPr>
+        <w:t>Pré-condição</w:t>
+      </w:r>
+      <w:r>
+        <w:t>: Usuário já autenticado na plataforma e informações sobre o equipamento a ser cadastrado.</w:t>
+      </w:r>
+    </w:p>
+    <w:p>
+      <w:pPr>
+        <w:ind w:left="708"/>
+      </w:pPr>
+      <w:r>
+        <w:tab/>
+      </w:r>
+      <w:r>
+        <w:rPr>
+          <w:u w:val="single"/>
+        </w:rPr>
+        <w:t>Procedimento</w:t>
+      </w:r>
+      <w:r>
+        <w:t xml:space="preserve">: </w:t>
+      </w:r>
+    </w:p>
+    <w:p>
+      <w:pPr>
+        <w:pStyle w:val="PargrafodaLista"/>
+        <w:numPr>
+          <w:ilvl w:val="0"/>
+          <w:numId w:val="13"/>
+        </w:numPr>
+      </w:pPr>
+      <w:r>
+        <w:t>Teremos um formulário com os campos a serem preenchidos em relação ao equipamento (nome, imagem do código do objeto, imagem dele e atividade do produto)</w:t>
+      </w:r>
+      <w:r>
+        <w:t>;</w:t>
+      </w:r>
+    </w:p>
+    <w:p>
+      <w:pPr>
+        <w:pStyle w:val="PargrafodaLista"/>
+        <w:numPr>
+          <w:ilvl w:val="0"/>
+          <w:numId w:val="13"/>
+        </w:numPr>
+      </w:pPr>
+      <w:r>
+        <w:t>Preencher o nome do equipamento a ser cadastrado</w:t>
+      </w:r>
+      <w:r>
+        <w:t>, inserir uma foto do código do produto que será lido pelo sistema OCR</w:t>
+      </w:r>
+      <w:r>
+        <w:t>, que logo preenche o campo de código do produto;</w:t>
+      </w:r>
+    </w:p>
+    <w:p>
+      <w:pPr>
+        <w:pStyle w:val="PargrafodaLista"/>
+        <w:numPr>
+          <w:ilvl w:val="0"/>
+          <w:numId w:val="13"/>
+        </w:numPr>
+      </w:pPr>
+      <w:r>
+        <w:t xml:space="preserve">Inserir uma imagem </w:t>
+      </w:r>
+      <w:r>
+        <w:t>do equipamento;</w:t>
+      </w:r>
+    </w:p>
+    <w:p>
+      <w:pPr>
+        <w:pStyle w:val="PargrafodaLista"/>
+        <w:numPr>
+          <w:ilvl w:val="0"/>
+          <w:numId w:val="13"/>
+        </w:numPr>
+      </w:pPr>
+      <w:r>
+        <w:t>Marcar o produto como ativo ou inativo;</w:t>
+      </w:r>
+    </w:p>
+    <w:p>
+      <w:pPr>
+        <w:pStyle w:val="PargrafodaLista"/>
+        <w:numPr>
+          <w:ilvl w:val="0"/>
+          <w:numId w:val="13"/>
+        </w:numPr>
+      </w:pPr>
+      <w:r>
+        <w:t>Clicar no botão de cadastrar;</w:t>
+      </w:r>
+    </w:p>
+    <w:p>
+      <w:pPr>
+        <w:pStyle w:val="PargrafodaLista"/>
+        <w:numPr>
+          <w:ilvl w:val="0"/>
+          <w:numId w:val="13"/>
+        </w:numPr>
+      </w:pPr>
+      <w:r>
+        <w:t>As informações são acrescentadas ao banco de dados e na tela teremos então, a adição do produto na lista de produtos</w:t>
+      </w:r>
+      <w:r>
+        <w:t>;</w:t>
+      </w:r>
+    </w:p>
+    <w:p>
+      <w:pPr>
+        <w:ind w:left="708"/>
+      </w:pPr>
+      <w:r>
+        <w:tab/>
+      </w:r>
+      <w:r>
+        <w:rPr>
+          <w:u w:val="single"/>
+        </w:rPr>
+        <w:t>Resultado esperado</w:t>
+      </w:r>
+      <w:r>
+        <w:t>: Adição do novo produto a lista de produtos cadastrados.</w:t>
+      </w:r>
+    </w:p>
+    <w:p>
+      <w:pPr>
+        <w:ind w:left="708"/>
+      </w:pPr>
+    </w:p>
+    <w:p>
+      <w:pPr>
+        <w:ind w:left="708"/>
+        <w:rPr>
+          <w:b/>
+          <w:color w:val="7030A0"/>
+        </w:rPr>
+      </w:pPr>
+      <w:r>
+        <w:rPr>
+          <w:b/>
+          <w:color w:val="7030A0"/>
+        </w:rPr>
+        <w:t>Objeto de Teste: Listar Equipamentos</w:t>
+      </w:r>
+    </w:p>
+    <w:p>
+      <w:pPr>
+        <w:ind w:left="708"/>
+        <w:rPr>
+          <w:b/>
+        </w:rPr>
+      </w:pPr>
+      <w:r>
+        <w:rPr>
+          <w:b/>
+        </w:rPr>
+        <w:t>Caso de Teste:</w:t>
+      </w:r>
+    </w:p>
+    <w:p>
+      <w:pPr>
+        <w:ind w:left="708"/>
+      </w:pPr>
+      <w:r>
+        <w:tab/>
+      </w:r>
+      <w:r>
+        <w:rPr>
+          <w:u w:val="single"/>
+        </w:rPr>
+        <w:t>Descrição</w:t>
+      </w:r>
+      <w:r>
+        <w:t xml:space="preserve">: </w:t>
+      </w:r>
+      <w:r>
+        <w:t>Deverá</w:t>
+      </w:r>
+      <w:r>
+        <w:t xml:space="preserve"> aparecer uma lista com todos os produtos cadastrados</w:t>
+      </w:r>
+      <w:r>
+        <w:t>.</w:t>
+      </w:r>
+    </w:p>
+    <w:p>
+      <w:pPr>
+        <w:ind w:left="708"/>
+      </w:pPr>
+      <w:r>
+        <w:tab/>
+      </w:r>
+      <w:r>
+        <w:rPr>
+          <w:u w:val="single"/>
+        </w:rPr>
+        <w:t>Pré-condição:</w:t>
+      </w:r>
+      <w:r>
+        <w:t xml:space="preserve"> </w:t>
+      </w:r>
+      <w:r>
+        <w:t xml:space="preserve">Administrador </w:t>
+      </w:r>
+      <w:r>
+        <w:t>já autenticado na plataforma, banco de dados fake preenchido com equipamentos.</w:t>
+      </w:r>
+    </w:p>
+    <w:p>
+      <w:pPr>
+        <w:ind w:left="708"/>
+      </w:pPr>
+      <w:r>
+        <w:tab/>
+      </w:r>
+      <w:r>
+        <w:rPr>
+          <w:u w:val="single"/>
+        </w:rPr>
+        <w:t>Procedimento</w:t>
+      </w:r>
+      <w:r>
+        <w:t>: Ao entrar na tela de equipamentos abaixo do formulário de cadastro os produtos já cadastrados no banco de dados, serão mostrados sequencialmente.</w:t>
+      </w:r>
+    </w:p>
+    <w:p>
+      <w:pPr>
+        <w:ind w:left="708"/>
+      </w:pPr>
+      <w:r>
+        <w:tab/>
+      </w:r>
+      <w:r>
+        <w:rPr>
+          <w:u w:val="single"/>
+        </w:rPr>
+        <w:t>Resultado esperado</w:t>
+      </w:r>
+      <w:r>
+        <w:t>: Uma lista com todos os equipamentos do banco.</w:t>
+      </w:r>
+    </w:p>
+    <w:p>
+      <w:pPr>
+        <w:ind w:left="708"/>
+      </w:pPr>
+    </w:p>
+    <w:p/>
+    <w:p>
+      <w:pPr>
+        <w:rPr>
+          <w:b/>
+          <w:color w:val="4472C4"/>
+        </w:rPr>
+      </w:pPr>
+    </w:p>
+    <w:p>
+      <w:pPr>
+        <w:ind w:left="708"/>
+        <w:rPr>
+          <w:b/>
+          <w:color w:val="7030A0"/>
+        </w:rPr>
+      </w:pPr>
+      <w:r>
+        <w:rPr>
+          <w:b/>
+          <w:color w:val="7030A0"/>
+        </w:rPr>
+        <w:lastRenderedPageBreak/>
+        <w:t xml:space="preserve">Objeto de Teste: Atualizar </w:t>
+      </w:r>
+      <w:r>
+        <w:rPr>
+          <w:b/>
+          <w:color w:val="7030A0"/>
+        </w:rPr>
+        <w:t>E</w:t>
+      </w:r>
+      <w:r>
+        <w:rPr>
+          <w:b/>
+          <w:color w:val="7030A0"/>
+        </w:rPr>
+        <w:t xml:space="preserve">quipamento </w:t>
+      </w:r>
+      <w:r>
+        <w:rPr>
+          <w:b/>
+          <w:color w:val="7030A0"/>
+        </w:rPr>
+        <w:t>J</w:t>
+      </w:r>
+      <w:r>
+        <w:rPr>
+          <w:b/>
+          <w:color w:val="7030A0"/>
+        </w:rPr>
+        <w:t xml:space="preserve">á </w:t>
+      </w:r>
+      <w:r>
+        <w:rPr>
+          <w:b/>
+          <w:color w:val="7030A0"/>
+        </w:rPr>
+        <w:t>C</w:t>
+      </w:r>
+      <w:r>
+        <w:rPr>
+          <w:b/>
+          <w:color w:val="7030A0"/>
+        </w:rPr>
+        <w:t>adastrado</w:t>
+      </w:r>
+    </w:p>
+    <w:p>
+      <w:pPr>
+        <w:ind w:left="708"/>
+        <w:rPr>
+          <w:b/>
+        </w:rPr>
+      </w:pPr>
+      <w:r>
+        <w:rPr>
+          <w:b/>
+        </w:rPr>
+        <w:t>Caso de Teste:</w:t>
+      </w:r>
+    </w:p>
+    <w:p>
+      <w:pPr>
+        <w:ind w:left="708"/>
+      </w:pPr>
+      <w:r>
+        <w:tab/>
+      </w:r>
+      <w:r>
+        <w:rPr>
+          <w:u w:val="single"/>
+        </w:rPr>
+        <w:t>Descrição</w:t>
+      </w:r>
+      <w:r>
+        <w:t>: Deve ser possível modificar informações do equipamento já cadastrado</w:t>
+      </w:r>
+      <w:r>
+        <w:t>.</w:t>
+      </w:r>
+    </w:p>
+    <w:p>
+      <w:pPr>
+        <w:ind w:left="708"/>
+      </w:pPr>
+      <w:r>
+        <w:tab/>
+      </w:r>
+      <w:r>
+        <w:rPr>
+          <w:u w:val="single"/>
+        </w:rPr>
+        <w:t>Pré-condição</w:t>
+      </w:r>
+      <w:r>
+        <w:t>: Usuário já autenticado na plataforma,</w:t>
+      </w:r>
+      <w:r>
+        <w:t xml:space="preserve"> novas informações a serem inseridas</w:t>
+      </w:r>
+      <w:r>
+        <w:t xml:space="preserve"> e um equipamento já existente</w:t>
+      </w:r>
+      <w:r>
+        <w:t>.</w:t>
+      </w:r>
+    </w:p>
+    <w:p>
+      <w:pPr>
+        <w:ind w:left="708"/>
+      </w:pPr>
+      <w:r>
+        <w:tab/>
+      </w:r>
+      <w:r>
+        <w:rPr>
+          <w:u w:val="single"/>
+        </w:rPr>
+        <w:t>Procedimento</w:t>
+      </w:r>
+      <w:r>
+        <w:t xml:space="preserve">: </w:t>
+      </w:r>
+    </w:p>
+    <w:p>
+      <w:pPr>
+        <w:pStyle w:val="PargrafodaLista"/>
+        <w:numPr>
+          <w:ilvl w:val="0"/>
+          <w:numId w:val="14"/>
+        </w:numPr>
+      </w:pPr>
+      <w:r>
+        <w:t xml:space="preserve">Formulário </w:t>
+      </w:r>
+      <w:r>
+        <w:t>com</w:t>
+      </w:r>
+      <w:r>
+        <w:t xml:space="preserve"> </w:t>
+      </w:r>
+      <w:r>
+        <w:t>campos de mudanças</w:t>
+      </w:r>
+      <w:r>
+        <w:t>;</w:t>
+      </w:r>
+    </w:p>
+    <w:p>
+      <w:pPr>
+        <w:pStyle w:val="PargrafodaLista"/>
+        <w:numPr>
+          <w:ilvl w:val="0"/>
+          <w:numId w:val="14"/>
+        </w:numPr>
+      </w:pPr>
+      <w:r>
+        <w:t>Após preencher os campos necessários, o usuário vai clicar no botão de atualizar</w:t>
+      </w:r>
+      <w:r>
+        <w:t>;</w:t>
+      </w:r>
+    </w:p>
+    <w:p>
+      <w:pPr>
+        <w:pStyle w:val="PargrafodaLista"/>
+        <w:numPr>
+          <w:ilvl w:val="0"/>
+          <w:numId w:val="14"/>
+        </w:numPr>
+      </w:pPr>
+      <w:r>
+        <w:t>Informações do produto no banco serão substitu</w:t>
+      </w:r>
+      <w:r>
+        <w:t>ídas pelas informações atualizadas;</w:t>
+      </w:r>
+    </w:p>
+    <w:p>
+      <w:pPr>
+        <w:ind w:left="708"/>
+      </w:pPr>
+      <w:r>
+        <w:tab/>
+      </w:r>
+      <w:r>
+        <w:rPr>
+          <w:u w:val="single"/>
+        </w:rPr>
+        <w:t>Resultado esperado</w:t>
+      </w:r>
+      <w:r>
+        <w:t>: As novas informações</w:t>
+      </w:r>
+      <w:r>
+        <w:t xml:space="preserve"> devem substituir as antigas no banco de dados</w:t>
+      </w:r>
+      <w:r>
+        <w:t>.</w:t>
+      </w:r>
+    </w:p>
+    <w:p>
+      <w:pPr>
+        <w:ind w:left="708"/>
+      </w:pPr>
+    </w:p>
+    <w:p>
+      <w:pPr>
+        <w:ind w:left="708"/>
+        <w:rPr>
+          <w:b/>
+          <w:color w:val="7030A0"/>
+        </w:rPr>
+      </w:pPr>
+      <w:r>
+        <w:rPr>
+          <w:b/>
+          <w:color w:val="7030A0"/>
+        </w:rPr>
+        <w:t xml:space="preserve">Objeto de Teste: Deletar </w:t>
+      </w:r>
+      <w:r>
+        <w:rPr>
+          <w:b/>
+          <w:color w:val="7030A0"/>
+        </w:rPr>
+        <w:t>Equipamento</w:t>
+      </w:r>
+    </w:p>
+    <w:p>
+      <w:pPr>
+        <w:ind w:left="708"/>
+        <w:rPr>
+          <w:b/>
+        </w:rPr>
+      </w:pPr>
+      <w:r>
+        <w:rPr>
+          <w:b/>
+        </w:rPr>
+        <w:t>Caso de Teste:</w:t>
+      </w:r>
+    </w:p>
+    <w:p>
+      <w:pPr>
+        <w:ind w:left="708"/>
+      </w:pPr>
+      <w:r>
+        <w:tab/>
+      </w:r>
+      <w:r>
+        <w:rPr>
+          <w:u w:val="single"/>
+        </w:rPr>
+        <w:t>Descrição</w:t>
+      </w:r>
+      <w:r>
+        <w:t>: Deve ser possível deletar um equipamento já cadastrado.</w:t>
+      </w:r>
+    </w:p>
+    <w:p>
+      <w:pPr>
+        <w:ind w:left="708"/>
+      </w:pPr>
+      <w:r>
+        <w:tab/>
+      </w:r>
+      <w:r>
+        <w:rPr>
+          <w:u w:val="single"/>
+        </w:rPr>
+        <w:t>Pré-condição</w:t>
+      </w:r>
+      <w:r>
+        <w:t xml:space="preserve">: </w:t>
+      </w:r>
+      <w:r>
+        <w:t xml:space="preserve">Administrador </w:t>
+      </w:r>
+      <w:r>
+        <w:t>já autenticado n</w:t>
+      </w:r>
+      <w:r>
+        <w:t>o sistema</w:t>
+      </w:r>
+      <w:r>
+        <w:t>, acesso aos produtos já cadastrados.</w:t>
+      </w:r>
+    </w:p>
+    <w:p>
+      <w:pPr>
+        <w:ind w:left="708"/>
+      </w:pPr>
+      <w:r>
+        <w:tab/>
+      </w:r>
+      <w:r>
+        <w:rPr>
+          <w:u w:val="single"/>
+        </w:rPr>
+        <w:t>Procedimento</w:t>
+      </w:r>
+      <w:r>
+        <w:t xml:space="preserve">: </w:t>
+      </w:r>
+    </w:p>
+    <w:p>
+      <w:pPr>
+        <w:pStyle w:val="PargrafodaLista"/>
+        <w:numPr>
+          <w:ilvl w:val="0"/>
+          <w:numId w:val="15"/>
+        </w:numPr>
+      </w:pPr>
+      <w:r>
+        <w:t>A</w:t>
+      </w:r>
+      <w:r>
+        <w:t>cessar tela</w:t>
+      </w:r>
+      <w:r>
+        <w:t xml:space="preserve"> e lista</w:t>
+      </w:r>
+      <w:r>
+        <w:t xml:space="preserve"> de equipamentos</w:t>
+      </w:r>
+      <w:r>
+        <w:t>;</w:t>
+      </w:r>
+    </w:p>
+    <w:p>
+      <w:pPr>
+        <w:pStyle w:val="PargrafodaLista"/>
+        <w:numPr>
+          <w:ilvl w:val="0"/>
+          <w:numId w:val="15"/>
+        </w:numPr>
+      </w:pPr>
+      <w:r>
+        <w:t>Clicar no botão/ícone de excluir;</w:t>
+      </w:r>
+    </w:p>
+    <w:p>
+      <w:pPr>
+        <w:ind w:left="708"/>
+      </w:pPr>
+      <w:r>
+        <w:tab/>
+      </w:r>
+      <w:r>
+        <w:rPr>
+          <w:u w:val="single"/>
+        </w:rPr>
+        <w:t>Resultado esperado</w:t>
+      </w:r>
+      <w:r>
+        <w:t>: Após clicar no botão o equipamento dever</w:t>
+      </w:r>
+      <w:r>
+        <w:t>á</w:t>
+      </w:r>
+      <w:r>
+        <w:t xml:space="preserve"> sumir do banco de dados e da</w:t>
+      </w:r>
+      <w:r>
+        <w:t xml:space="preserve"> lista na</w:t>
+      </w:r>
+      <w:r>
+        <w:t xml:space="preserve"> página.</w:t>
+      </w:r>
+    </w:p>
+    <w:p>
+      <w:pPr>
+        <w:ind w:left="708"/>
+      </w:pPr>
+    </w:p>
+    <w:p/>
     <w:p>
       <w:pPr>
         <w:ind w:left="708"/>
@@ -1824,7 +2668,7 @@
 </file>
 
 <file path=word/numbering.xml><?xml version="1.0" encoding="utf-8"?>
-<w:numbering xmlns:wpc="http://schemas.microsoft.com/office/word/2010/wordprocessingCanvas" xmlns:cx="http://schemas.microsoft.com/office/drawing/2014/chartex" xmlns:cx1="http://schemas.microsoft.com/office/drawing/2015/9/8/chartex" xmlns:cx2="http://schemas.microsoft.com/office/drawing/2015/10/21/chartex" xmlns:cx3="http://schemas.microsoft.com/office/drawing/2016/5/9/chartex" xmlns:cx4="http://schemas.microsoft.com/office/drawing/2016/5/10/chartex" xmlns:cx5="http://schemas.microsoft.com/office/drawing/2016/5/11/chartex" xmlns:cx6="http://schemas.microsoft.com/office/drawing/2016/5/12/chartex" xmlns:cx7="http://schemas.microsoft.com/office/drawing/2016/5/13/chartex" xmlns:cx8="http://schemas.microsoft.com/office/drawing/2016/5/14/chartex" xmlns:mc="http://schemas.openxmlformats.org/markup-compatibility/2006" xmlns:aink="http://schemas.microsoft.com/office/drawing/2016/ink" xmlns:am3d="http://schemas.microsoft.com/office/drawing/2017/model3d" xmlns:o="urn:schemas-microsoft-com:office:office" xmlns:r="http://schemas.openxmlformats.org/officeDocument/2006/relationships" xmlns:m="http://schemas.openxmlformats.org/officeDocument/2006/math" xmlns:v="urn:schemas-microsoft-com:vml" xmlns:wp14="http://schemas.microsoft.com/office/word/2010/wordprocessingDrawing" xmlns:wp="http://schemas.openxmlformats.org/drawingml/2006/wordprocessingDrawing" xmlns:w10="urn:schemas-microsoft-com:office:word" xmlns:w="http://schemas.openxmlformats.org/wordprocessingml/2006/main" xmlns:w14="http://schemas.microsoft.com/office/word/2010/wordml" xmlns:w15="http://schemas.microsoft.com/office/word/2012/wordml" xmlns:w16cid="http://schemas.microsoft.com/office/word/2016/wordml/cid" xmlns:w16se="http://schemas.microsoft.com/office/word/2015/wordml/symex" xmlns:wpg="http://schemas.microsoft.com/office/word/2010/wordprocessingGroup" xmlns:wpi="http://schemas.microsoft.com/office/word/2010/wordprocessingInk" xmlns:wne="http://schemas.microsoft.com/office/word/2006/wordml" xmlns:wps="http://schemas.microsoft.com/office/word/2010/wordprocessingShape" mc:Ignorable="w14 w15 w16se w16cid wp14">
+<w:numbering xmlns:wpc="http://schemas.microsoft.com/office/word/2010/wordprocessingCanvas" xmlns:cx="http://schemas.microsoft.com/office/drawing/2014/chartex" xmlns:cx1="http://schemas.microsoft.com/office/drawing/2015/9/8/chartex" xmlns:cx2="http://schemas.microsoft.com/office/drawing/2015/10/21/chartex" xmlns:cx3="http://schemas.microsoft.com/office/drawing/2016/5/9/chartex" xmlns:cx4="http://schemas.microsoft.com/office/drawing/2016/5/10/chartex" xmlns:cx5="http://schemas.microsoft.com/office/drawing/2016/5/11/chartex" xmlns:cx6="http://schemas.microsoft.com/office/drawing/2016/5/12/chartex" xmlns:cx7="http://schemas.microsoft.com/office/drawing/2016/5/13/chartex" xmlns:cx8="http://schemas.microsoft.com/office/drawing/2016/5/14/chartex" xmlns:mc="http://schemas.openxmlformats.org/markup-compatibility/2006" xmlns:aink="http://schemas.microsoft.com/office/drawing/2016/ink" xmlns:am3d="http://schemas.microsoft.com/office/drawing/2017/model3d" xmlns:o="urn:schemas-microsoft-com:office:office" xmlns:r="http://schemas.openxmlformats.org/officeDocument/2006/relationships" xmlns:m="http://schemas.openxmlformats.org/officeDocument/2006/math" xmlns:v="urn:schemas-microsoft-com:vml" xmlns:wp14="http://schemas.microsoft.com/office/word/2010/wordprocessingDrawing" xmlns:wp="http://schemas.openxmlformats.org/drawingml/2006/wordprocessingDrawing" xmlns:w10="urn:schemas-microsoft-com:office:word" xmlns:w="http://schemas.openxmlformats.org/wordprocessingml/2006/main" xmlns:w14="http://schemas.microsoft.com/office/word/2010/wordml" xmlns:w15="http://schemas.microsoft.com/office/word/2012/wordml" xmlns:w16cex="http://schemas.microsoft.com/office/word/2018/wordml/cex" xmlns:w16cid="http://schemas.microsoft.com/office/word/2016/wordml/cid" xmlns:w16="http://schemas.microsoft.com/office/word/2018/wordml" xmlns:w16sdtdh="http://schemas.microsoft.com/office/word/2020/wordml/sdtdatahash" xmlns:w16se="http://schemas.microsoft.com/office/word/2015/wordml/symex" xmlns:wpg="http://schemas.microsoft.com/office/word/2010/wordprocessingGroup" xmlns:wpi="http://schemas.microsoft.com/office/word/2010/wordprocessingInk" xmlns:wne="http://schemas.microsoft.com/office/word/2006/wordml" xmlns:wps="http://schemas.microsoft.com/office/word/2010/wordprocessingShape" mc:Ignorable="w14 w15 w16se w16cid w16 w16cex w16sdtdh wp14">
   <w:abstractNum w:abstractNumId="0" w15:restartNumberingAfterBreak="0">
     <w:nsid w:val="00B13274"/>
     <w:multiLevelType w:val="hybridMultilevel"/>
@@ -1912,6 +2756,275 @@
     </w:lvl>
   </w:abstractNum>
   <w:abstractNum w:abstractNumId="1" w15:restartNumberingAfterBreak="0">
+    <w:nsid w:val="118E20D2"/>
+    <w:multiLevelType w:val="hybridMultilevel"/>
+    <w:tmpl w:val="FB9AD0F8"/>
+    <w:lvl w:ilvl="0" w:tplc="4FD86CC4">
+      <w:start w:val="1"/>
+      <w:numFmt w:val="decimal"/>
+      <w:lvlText w:val="%1."/>
+      <w:lvlJc w:val="left"/>
+      <w:pPr>
+        <w:ind w:left="1068" w:hanging="360"/>
+      </w:pPr>
+      <w:rPr>
+        <w:rFonts w:hint="default"/>
+        <w:u w:val="none"/>
+      </w:rPr>
+    </w:lvl>
+    <w:lvl w:ilvl="1" w:tplc="04160019" w:tentative="1">
+      <w:start w:val="1"/>
+      <w:numFmt w:val="lowerLetter"/>
+      <w:lvlText w:val="%2."/>
+      <w:lvlJc w:val="left"/>
+      <w:pPr>
+        <w:ind w:left="1788" w:hanging="360"/>
+      </w:pPr>
+    </w:lvl>
+    <w:lvl w:ilvl="2" w:tplc="0416001B" w:tentative="1">
+      <w:start w:val="1"/>
+      <w:numFmt w:val="lowerRoman"/>
+      <w:lvlText w:val="%3."/>
+      <w:lvlJc w:val="right"/>
+      <w:pPr>
+        <w:ind w:left="2508" w:hanging="180"/>
+      </w:pPr>
+    </w:lvl>
+    <w:lvl w:ilvl="3" w:tplc="0416000F" w:tentative="1">
+      <w:start w:val="1"/>
+      <w:numFmt w:val="decimal"/>
+      <w:lvlText w:val="%4."/>
+      <w:lvlJc w:val="left"/>
+      <w:pPr>
+        <w:ind w:left="3228" w:hanging="360"/>
+      </w:pPr>
+    </w:lvl>
+    <w:lvl w:ilvl="4" w:tplc="04160019" w:tentative="1">
+      <w:start w:val="1"/>
+      <w:numFmt w:val="lowerLetter"/>
+      <w:lvlText w:val="%5."/>
+      <w:lvlJc w:val="left"/>
+      <w:pPr>
+        <w:ind w:left="3948" w:hanging="360"/>
+      </w:pPr>
+    </w:lvl>
+    <w:lvl w:ilvl="5" w:tplc="0416001B" w:tentative="1">
+      <w:start w:val="1"/>
+      <w:numFmt w:val="lowerRoman"/>
+      <w:lvlText w:val="%6."/>
+      <w:lvlJc w:val="right"/>
+      <w:pPr>
+        <w:ind w:left="4668" w:hanging="180"/>
+      </w:pPr>
+    </w:lvl>
+    <w:lvl w:ilvl="6" w:tplc="0416000F" w:tentative="1">
+      <w:start w:val="1"/>
+      <w:numFmt w:val="decimal"/>
+      <w:lvlText w:val="%7."/>
+      <w:lvlJc w:val="left"/>
+      <w:pPr>
+        <w:ind w:left="5388" w:hanging="360"/>
+      </w:pPr>
+    </w:lvl>
+    <w:lvl w:ilvl="7" w:tplc="04160019" w:tentative="1">
+      <w:start w:val="1"/>
+      <w:numFmt w:val="lowerLetter"/>
+      <w:lvlText w:val="%8."/>
+      <w:lvlJc w:val="left"/>
+      <w:pPr>
+        <w:ind w:left="6108" w:hanging="360"/>
+      </w:pPr>
+    </w:lvl>
+    <w:lvl w:ilvl="8" w:tplc="0416001B" w:tentative="1">
+      <w:start w:val="1"/>
+      <w:numFmt w:val="lowerRoman"/>
+      <w:lvlText w:val="%9."/>
+      <w:lvlJc w:val="right"/>
+      <w:pPr>
+        <w:ind w:left="6828" w:hanging="180"/>
+      </w:pPr>
+    </w:lvl>
+  </w:abstractNum>
+  <w:abstractNum w:abstractNumId="2" w15:restartNumberingAfterBreak="0">
+    <w:nsid w:val="2DCD3E38"/>
+    <w:multiLevelType w:val="hybridMultilevel"/>
+    <w:tmpl w:val="67A0DEF6"/>
+    <w:lvl w:ilvl="0" w:tplc="F9C0FB1E">
+      <w:start w:val="1"/>
+      <w:numFmt w:val="decimal"/>
+      <w:lvlText w:val="%1."/>
+      <w:lvlJc w:val="left"/>
+      <w:pPr>
+        <w:ind w:left="1476" w:hanging="360"/>
+      </w:pPr>
+      <w:rPr>
+        <w:rFonts w:hint="default"/>
+      </w:rPr>
+    </w:lvl>
+    <w:lvl w:ilvl="1" w:tplc="04160019" w:tentative="1">
+      <w:start w:val="1"/>
+      <w:numFmt w:val="lowerLetter"/>
+      <w:lvlText w:val="%2."/>
+      <w:lvlJc w:val="left"/>
+      <w:pPr>
+        <w:ind w:left="2196" w:hanging="360"/>
+      </w:pPr>
+    </w:lvl>
+    <w:lvl w:ilvl="2" w:tplc="0416001B" w:tentative="1">
+      <w:start w:val="1"/>
+      <w:numFmt w:val="lowerRoman"/>
+      <w:lvlText w:val="%3."/>
+      <w:lvlJc w:val="right"/>
+      <w:pPr>
+        <w:ind w:left="2916" w:hanging="180"/>
+      </w:pPr>
+    </w:lvl>
+    <w:lvl w:ilvl="3" w:tplc="0416000F" w:tentative="1">
+      <w:start w:val="1"/>
+      <w:numFmt w:val="decimal"/>
+      <w:lvlText w:val="%4."/>
+      <w:lvlJc w:val="left"/>
+      <w:pPr>
+        <w:ind w:left="3636" w:hanging="360"/>
+      </w:pPr>
+    </w:lvl>
+    <w:lvl w:ilvl="4" w:tplc="04160019" w:tentative="1">
+      <w:start w:val="1"/>
+      <w:numFmt w:val="lowerLetter"/>
+      <w:lvlText w:val="%5."/>
+      <w:lvlJc w:val="left"/>
+      <w:pPr>
+        <w:ind w:left="4356" w:hanging="360"/>
+      </w:pPr>
+    </w:lvl>
+    <w:lvl w:ilvl="5" w:tplc="0416001B" w:tentative="1">
+      <w:start w:val="1"/>
+      <w:numFmt w:val="lowerRoman"/>
+      <w:lvlText w:val="%6."/>
+      <w:lvlJc w:val="right"/>
+      <w:pPr>
+        <w:ind w:left="5076" w:hanging="180"/>
+      </w:pPr>
+    </w:lvl>
+    <w:lvl w:ilvl="6" w:tplc="0416000F" w:tentative="1">
+      <w:start w:val="1"/>
+      <w:numFmt w:val="decimal"/>
+      <w:lvlText w:val="%7."/>
+      <w:lvlJc w:val="left"/>
+      <w:pPr>
+        <w:ind w:left="5796" w:hanging="360"/>
+      </w:pPr>
+    </w:lvl>
+    <w:lvl w:ilvl="7" w:tplc="04160019" w:tentative="1">
+      <w:start w:val="1"/>
+      <w:numFmt w:val="lowerLetter"/>
+      <w:lvlText w:val="%8."/>
+      <w:lvlJc w:val="left"/>
+      <w:pPr>
+        <w:ind w:left="6516" w:hanging="360"/>
+      </w:pPr>
+    </w:lvl>
+    <w:lvl w:ilvl="8" w:tplc="0416001B" w:tentative="1">
+      <w:start w:val="1"/>
+      <w:numFmt w:val="lowerRoman"/>
+      <w:lvlText w:val="%9."/>
+      <w:lvlJc w:val="right"/>
+      <w:pPr>
+        <w:ind w:left="7236" w:hanging="180"/>
+      </w:pPr>
+    </w:lvl>
+  </w:abstractNum>
+  <w:abstractNum w:abstractNumId="3" w15:restartNumberingAfterBreak="0">
+    <w:nsid w:val="35F11CC0"/>
+    <w:multiLevelType w:val="hybridMultilevel"/>
+    <w:tmpl w:val="F94680B4"/>
+    <w:lvl w:ilvl="0" w:tplc="F9E20472">
+      <w:start w:val="1"/>
+      <w:numFmt w:val="decimal"/>
+      <w:lvlText w:val="%1."/>
+      <w:lvlJc w:val="left"/>
+      <w:pPr>
+        <w:ind w:left="1068" w:hanging="360"/>
+      </w:pPr>
+      <w:rPr>
+        <w:rFonts w:hint="default"/>
+        <w:u w:val="none"/>
+      </w:rPr>
+    </w:lvl>
+    <w:lvl w:ilvl="1" w:tplc="04160019" w:tentative="1">
+      <w:start w:val="1"/>
+      <w:numFmt w:val="lowerLetter"/>
+      <w:lvlText w:val="%2."/>
+      <w:lvlJc w:val="left"/>
+      <w:pPr>
+        <w:ind w:left="1788" w:hanging="360"/>
+      </w:pPr>
+    </w:lvl>
+    <w:lvl w:ilvl="2" w:tplc="0416001B" w:tentative="1">
+      <w:start w:val="1"/>
+      <w:numFmt w:val="lowerRoman"/>
+      <w:lvlText w:val="%3."/>
+      <w:lvlJc w:val="right"/>
+      <w:pPr>
+        <w:ind w:left="2508" w:hanging="180"/>
+      </w:pPr>
+    </w:lvl>
+    <w:lvl w:ilvl="3" w:tplc="0416000F" w:tentative="1">
+      <w:start w:val="1"/>
+      <w:numFmt w:val="decimal"/>
+      <w:lvlText w:val="%4."/>
+      <w:lvlJc w:val="left"/>
+      <w:pPr>
+        <w:ind w:left="3228" w:hanging="360"/>
+      </w:pPr>
+    </w:lvl>
+    <w:lvl w:ilvl="4" w:tplc="04160019" w:tentative="1">
+      <w:start w:val="1"/>
+      <w:numFmt w:val="lowerLetter"/>
+      <w:lvlText w:val="%5."/>
+      <w:lvlJc w:val="left"/>
+      <w:pPr>
+        <w:ind w:left="3948" w:hanging="360"/>
+      </w:pPr>
+    </w:lvl>
+    <w:lvl w:ilvl="5" w:tplc="0416001B" w:tentative="1">
+      <w:start w:val="1"/>
+      <w:numFmt w:val="lowerRoman"/>
+      <w:lvlText w:val="%6."/>
+      <w:lvlJc w:val="right"/>
+      <w:pPr>
+        <w:ind w:left="4668" w:hanging="180"/>
+      </w:pPr>
+    </w:lvl>
+    <w:lvl w:ilvl="6" w:tplc="0416000F" w:tentative="1">
+      <w:start w:val="1"/>
+      <w:numFmt w:val="decimal"/>
+      <w:lvlText w:val="%7."/>
+      <w:lvlJc w:val="left"/>
+      <w:pPr>
+        <w:ind w:left="5388" w:hanging="360"/>
+      </w:pPr>
+    </w:lvl>
+    <w:lvl w:ilvl="7" w:tplc="04160019" w:tentative="1">
+      <w:start w:val="1"/>
+      <w:numFmt w:val="lowerLetter"/>
+      <w:lvlText w:val="%8."/>
+      <w:lvlJc w:val="left"/>
+      <w:pPr>
+        <w:ind w:left="6108" w:hanging="360"/>
+      </w:pPr>
+    </w:lvl>
+    <w:lvl w:ilvl="8" w:tplc="0416001B" w:tentative="1">
+      <w:start w:val="1"/>
+      <w:numFmt w:val="lowerRoman"/>
+      <w:lvlText w:val="%9."/>
+      <w:lvlJc w:val="right"/>
+      <w:pPr>
+        <w:ind w:left="6828" w:hanging="180"/>
+      </w:pPr>
+    </w:lvl>
+  </w:abstractNum>
+  <w:abstractNum w:abstractNumId="4" w15:restartNumberingAfterBreak="0">
     <w:nsid w:val="37155BD1"/>
     <w:multiLevelType w:val="hybridMultilevel"/>
     <w:tmpl w:val="34E83304"/>
@@ -1997,7 +3110,7 @@
       </w:pPr>
     </w:lvl>
   </w:abstractNum>
-  <w:abstractNum w:abstractNumId="2" w15:restartNumberingAfterBreak="0">
+  <w:abstractNum w:abstractNumId="5" w15:restartNumberingAfterBreak="0">
     <w:nsid w:val="37A2067C"/>
     <w:multiLevelType w:val="hybridMultilevel"/>
     <w:tmpl w:val="DF6CB326"/>
@@ -2083,7 +3196,96 @@
       </w:pPr>
     </w:lvl>
   </w:abstractNum>
-  <w:abstractNum w:abstractNumId="3" w15:restartNumberingAfterBreak="0">
+  <w:abstractNum w:abstractNumId="6" w15:restartNumberingAfterBreak="0">
+    <w:nsid w:val="3EA44D2E"/>
+    <w:multiLevelType w:val="hybridMultilevel"/>
+    <w:tmpl w:val="461ACC02"/>
+    <w:lvl w:ilvl="0" w:tplc="F9C0FB1E">
+      <w:start w:val="1"/>
+      <w:numFmt w:val="decimal"/>
+      <w:lvlText w:val="%1."/>
+      <w:lvlJc w:val="left"/>
+      <w:pPr>
+        <w:ind w:left="1476" w:hanging="360"/>
+      </w:pPr>
+      <w:rPr>
+        <w:rFonts w:hint="default"/>
+      </w:rPr>
+    </w:lvl>
+    <w:lvl w:ilvl="1" w:tplc="04160019" w:tentative="1">
+      <w:start w:val="1"/>
+      <w:numFmt w:val="lowerLetter"/>
+      <w:lvlText w:val="%2."/>
+      <w:lvlJc w:val="left"/>
+      <w:pPr>
+        <w:ind w:left="2196" w:hanging="360"/>
+      </w:pPr>
+    </w:lvl>
+    <w:lvl w:ilvl="2" w:tplc="0416001B" w:tentative="1">
+      <w:start w:val="1"/>
+      <w:numFmt w:val="lowerRoman"/>
+      <w:lvlText w:val="%3."/>
+      <w:lvlJc w:val="right"/>
+      <w:pPr>
+        <w:ind w:left="2916" w:hanging="180"/>
+      </w:pPr>
+    </w:lvl>
+    <w:lvl w:ilvl="3" w:tplc="0416000F" w:tentative="1">
+      <w:start w:val="1"/>
+      <w:numFmt w:val="decimal"/>
+      <w:lvlText w:val="%4."/>
+      <w:lvlJc w:val="left"/>
+      <w:pPr>
+        <w:ind w:left="3636" w:hanging="360"/>
+      </w:pPr>
+    </w:lvl>
+    <w:lvl w:ilvl="4" w:tplc="04160019" w:tentative="1">
+      <w:start w:val="1"/>
+      <w:numFmt w:val="lowerLetter"/>
+      <w:lvlText w:val="%5."/>
+      <w:lvlJc w:val="left"/>
+      <w:pPr>
+        <w:ind w:left="4356" w:hanging="360"/>
+      </w:pPr>
+    </w:lvl>
+    <w:lvl w:ilvl="5" w:tplc="0416001B" w:tentative="1">
+      <w:start w:val="1"/>
+      <w:numFmt w:val="lowerRoman"/>
+      <w:lvlText w:val="%6."/>
+      <w:lvlJc w:val="right"/>
+      <w:pPr>
+        <w:ind w:left="5076" w:hanging="180"/>
+      </w:pPr>
+    </w:lvl>
+    <w:lvl w:ilvl="6" w:tplc="0416000F" w:tentative="1">
+      <w:start w:val="1"/>
+      <w:numFmt w:val="decimal"/>
+      <w:lvlText w:val="%7."/>
+      <w:lvlJc w:val="left"/>
+      <w:pPr>
+        <w:ind w:left="5796" w:hanging="360"/>
+      </w:pPr>
+    </w:lvl>
+    <w:lvl w:ilvl="7" w:tplc="04160019" w:tentative="1">
+      <w:start w:val="1"/>
+      <w:numFmt w:val="lowerLetter"/>
+      <w:lvlText w:val="%8."/>
+      <w:lvlJc w:val="left"/>
+      <w:pPr>
+        <w:ind w:left="6516" w:hanging="360"/>
+      </w:pPr>
+    </w:lvl>
+    <w:lvl w:ilvl="8" w:tplc="0416001B" w:tentative="1">
+      <w:start w:val="1"/>
+      <w:numFmt w:val="lowerRoman"/>
+      <w:lvlText w:val="%9."/>
+      <w:lvlJc w:val="right"/>
+      <w:pPr>
+        <w:ind w:left="7236" w:hanging="180"/>
+      </w:pPr>
+    </w:lvl>
+  </w:abstractNum>
+  <w:abstractNum w:abstractNumId="7" w15:restartNumberingAfterBreak="0">
     <w:nsid w:val="47E13E77"/>
     <w:multiLevelType w:val="hybridMultilevel"/>
     <w:tmpl w:val="2C1A6C84"/>
@@ -2169,7 +3371,7 @@
       </w:pPr>
     </w:lvl>
   </w:abstractNum>
-  <w:abstractNum w:abstractNumId="4" w15:restartNumberingAfterBreak="0">
+  <w:abstractNum w:abstractNumId="8" w15:restartNumberingAfterBreak="0">
     <w:nsid w:val="510E45DE"/>
     <w:multiLevelType w:val="hybridMultilevel"/>
     <w:tmpl w:val="8FC890B6"/>
@@ -2255,10 +3457,10 @@
       </w:pPr>
     </w:lvl>
   </w:abstractNum>
-  <w:abstractNum w:abstractNumId="5" w15:restartNumberingAfterBreak="0">
+  <w:abstractNum w:abstractNumId="9" w15:restartNumberingAfterBreak="0">
     <w:nsid w:val="513B1783"/>
     <w:multiLevelType w:val="hybridMultilevel"/>
-    <w:tmpl w:val="DF6CB326"/>
+    <w:tmpl w:val="3426E654"/>
     <w:lvl w:ilvl="0" w:tplc="0416000F">
       <w:start w:val="1"/>
       <w:numFmt w:val="decimal"/>
@@ -2341,7 +3543,7 @@
       </w:pPr>
     </w:lvl>
   </w:abstractNum>
-  <w:abstractNum w:abstractNumId="6" w15:restartNumberingAfterBreak="0">
+  <w:abstractNum w:abstractNumId="10" w15:restartNumberingAfterBreak="0">
     <w:nsid w:val="58A92167"/>
     <w:multiLevelType w:val="hybridMultilevel"/>
     <w:tmpl w:val="8FC890B6"/>
@@ -2427,7 +3629,93 @@
       </w:pPr>
     </w:lvl>
   </w:abstractNum>
-  <w:abstractNum w:abstractNumId="7" w15:restartNumberingAfterBreak="0">
+  <w:abstractNum w:abstractNumId="11" w15:restartNumberingAfterBreak="0">
+    <w:nsid w:val="5AAB1C9A"/>
+    <w:multiLevelType w:val="hybridMultilevel"/>
+    <w:tmpl w:val="DF6CB326"/>
+    <w:lvl w:ilvl="0" w:tplc="FFFFFFFF">
+      <w:start w:val="1"/>
+      <w:numFmt w:val="decimal"/>
+      <w:lvlText w:val="%1."/>
+      <w:lvlJc w:val="left"/>
+      <w:pPr>
+        <w:ind w:left="1476" w:hanging="360"/>
+      </w:pPr>
+    </w:lvl>
+    <w:lvl w:ilvl="1" w:tplc="FFFFFFFF" w:tentative="1">
+      <w:start w:val="1"/>
+      <w:numFmt w:val="lowerLetter"/>
+      <w:lvlText w:val="%2."/>
+      <w:lvlJc w:val="left"/>
+      <w:pPr>
+        <w:ind w:left="2196" w:hanging="360"/>
+      </w:pPr>
+    </w:lvl>
+    <w:lvl w:ilvl="2" w:tplc="FFFFFFFF" w:tentative="1">
+      <w:start w:val="1"/>
+      <w:numFmt w:val="lowerRoman"/>
+      <w:lvlText w:val="%3."/>
+      <w:lvlJc w:val="right"/>
+      <w:pPr>
+        <w:ind w:left="2916" w:hanging="180"/>
+      </w:pPr>
+    </w:lvl>
+    <w:lvl w:ilvl="3" w:tplc="FFFFFFFF" w:tentative="1">
+      <w:start w:val="1"/>
+      <w:numFmt w:val="decimal"/>
+      <w:lvlText w:val="%4."/>
+      <w:lvlJc w:val="left"/>
+      <w:pPr>
+        <w:ind w:left="3636" w:hanging="360"/>
+      </w:pPr>
+    </w:lvl>
+    <w:lvl w:ilvl="4" w:tplc="FFFFFFFF" w:tentative="1">
+      <w:start w:val="1"/>
+      <w:numFmt w:val="lowerLetter"/>
+      <w:lvlText w:val="%5."/>
+      <w:lvlJc w:val="left"/>
+      <w:pPr>
+        <w:ind w:left="4356" w:hanging="360"/>
+      </w:pPr>
+    </w:lvl>
+    <w:lvl w:ilvl="5" w:tplc="FFFFFFFF" w:tentative="1">
+      <w:start w:val="1"/>
+      <w:numFmt w:val="lowerRoman"/>
+      <w:lvlText w:val="%6."/>
+      <w:lvlJc w:val="right"/>
+      <w:pPr>
+        <w:ind w:left="5076" w:hanging="180"/>
+      </w:pPr>
+    </w:lvl>
+    <w:lvl w:ilvl="6" w:tplc="FFFFFFFF" w:tentative="1">
+      <w:start w:val="1"/>
+      <w:numFmt w:val="decimal"/>
+      <w:lvlText w:val="%7."/>
+      <w:lvlJc w:val="left"/>
+      <w:pPr>
+        <w:ind w:left="5796" w:hanging="360"/>
+      </w:pPr>
+    </w:lvl>
+    <w:lvl w:ilvl="7" w:tplc="FFFFFFFF" w:tentative="1">
+      <w:start w:val="1"/>
+      <w:numFmt w:val="lowerLetter"/>
+      <w:lvlText w:val="%8."/>
+      <w:lvlJc w:val="left"/>
+      <w:pPr>
+        <w:ind w:left="6516" w:hanging="360"/>
+      </w:pPr>
+    </w:lvl>
+    <w:lvl w:ilvl="8" w:tplc="FFFFFFFF" w:tentative="1">
+      <w:start w:val="1"/>
+      <w:numFmt w:val="lowerRoman"/>
+      <w:lvlText w:val="%9."/>
+      <w:lvlJc w:val="right"/>
+      <w:pPr>
+        <w:ind w:left="7236" w:hanging="180"/>
+      </w:pPr>
+    </w:lvl>
+  </w:abstractNum>
+  <w:abstractNum w:abstractNumId="12" w15:restartNumberingAfterBreak="0">
     <w:nsid w:val="5C9D44BF"/>
     <w:multiLevelType w:val="hybridMultilevel"/>
     <w:tmpl w:val="2C1A6C84"/>
@@ -2513,7 +3801,7 @@
       </w:pPr>
     </w:lvl>
   </w:abstractNum>
-  <w:abstractNum w:abstractNumId="8" w15:restartNumberingAfterBreak="0">
+  <w:abstractNum w:abstractNumId="13" w15:restartNumberingAfterBreak="0">
     <w:nsid w:val="5D9A2219"/>
     <w:multiLevelType w:val="hybridMultilevel"/>
     <w:tmpl w:val="8FC890B6"/>
@@ -2599,38 +3887,145 @@
       </w:pPr>
     </w:lvl>
   </w:abstractNum>
+  <w:abstractNum w:abstractNumId="14" w15:restartNumberingAfterBreak="0">
+    <w:nsid w:val="7BE727D0"/>
+    <w:multiLevelType w:val="hybridMultilevel"/>
+    <w:tmpl w:val="03F41DC8"/>
+    <w:lvl w:ilvl="0" w:tplc="F9C0FB1E">
+      <w:start w:val="1"/>
+      <w:numFmt w:val="decimal"/>
+      <w:lvlText w:val="%1."/>
+      <w:lvlJc w:val="left"/>
+      <w:pPr>
+        <w:ind w:left="2184" w:hanging="360"/>
+      </w:pPr>
+      <w:rPr>
+        <w:rFonts w:hint="default"/>
+      </w:rPr>
+    </w:lvl>
+    <w:lvl w:ilvl="1" w:tplc="04160019">
+      <w:start w:val="1"/>
+      <w:numFmt w:val="lowerLetter"/>
+      <w:lvlText w:val="%2."/>
+      <w:lvlJc w:val="left"/>
+      <w:pPr>
+        <w:ind w:left="2148" w:hanging="360"/>
+      </w:pPr>
+    </w:lvl>
+    <w:lvl w:ilvl="2" w:tplc="0416001B" w:tentative="1">
+      <w:start w:val="1"/>
+      <w:numFmt w:val="lowerRoman"/>
+      <w:lvlText w:val="%3."/>
+      <w:lvlJc w:val="right"/>
+      <w:pPr>
+        <w:ind w:left="2868" w:hanging="180"/>
+      </w:pPr>
+    </w:lvl>
+    <w:lvl w:ilvl="3" w:tplc="0416000F" w:tentative="1">
+      <w:start w:val="1"/>
+      <w:numFmt w:val="decimal"/>
+      <w:lvlText w:val="%4."/>
+      <w:lvlJc w:val="left"/>
+      <w:pPr>
+        <w:ind w:left="3588" w:hanging="360"/>
+      </w:pPr>
+    </w:lvl>
+    <w:lvl w:ilvl="4" w:tplc="04160019" w:tentative="1">
+      <w:start w:val="1"/>
+      <w:numFmt w:val="lowerLetter"/>
+      <w:lvlText w:val="%5."/>
+      <w:lvlJc w:val="left"/>
+      <w:pPr>
+        <w:ind w:left="4308" w:hanging="360"/>
+      </w:pPr>
+    </w:lvl>
+    <w:lvl w:ilvl="5" w:tplc="0416001B" w:tentative="1">
+      <w:start w:val="1"/>
+      <w:numFmt w:val="lowerRoman"/>
+      <w:lvlText w:val="%6."/>
+      <w:lvlJc w:val="right"/>
+      <w:pPr>
+        <w:ind w:left="5028" w:hanging="180"/>
+      </w:pPr>
+    </w:lvl>
+    <w:lvl w:ilvl="6" w:tplc="0416000F" w:tentative="1">
+      <w:start w:val="1"/>
+      <w:numFmt w:val="decimal"/>
+      <w:lvlText w:val="%7."/>
+      <w:lvlJc w:val="left"/>
+      <w:pPr>
+        <w:ind w:left="5748" w:hanging="360"/>
+      </w:pPr>
+    </w:lvl>
+    <w:lvl w:ilvl="7" w:tplc="04160019" w:tentative="1">
+      <w:start w:val="1"/>
+      <w:numFmt w:val="lowerLetter"/>
+      <w:lvlText w:val="%8."/>
+      <w:lvlJc w:val="left"/>
+      <w:pPr>
+        <w:ind w:left="6468" w:hanging="360"/>
+      </w:pPr>
+    </w:lvl>
+    <w:lvl w:ilvl="8" w:tplc="0416001B" w:tentative="1">
+      <w:start w:val="1"/>
+      <w:numFmt w:val="lowerRoman"/>
+      <w:lvlText w:val="%9."/>
+      <w:lvlJc w:val="right"/>
+      <w:pPr>
+        <w:ind w:left="7188" w:hanging="180"/>
+      </w:pPr>
+    </w:lvl>
+  </w:abstractNum>
   <w:num w:numId="1">
-    <w:abstractNumId w:val="3"/>
+    <w:abstractNumId w:val="7"/>
   </w:num>
   <w:num w:numId="2">
-    <w:abstractNumId w:val="2"/>
+    <w:abstractNumId w:val="5"/>
   </w:num>
   <w:num w:numId="3">
-    <w:abstractNumId w:val="5"/>
+    <w:abstractNumId w:val="9"/>
   </w:num>
   <w:num w:numId="4">
-    <w:abstractNumId w:val="1"/>
+    <w:abstractNumId w:val="4"/>
   </w:num>
   <w:num w:numId="5">
     <w:abstractNumId w:val="0"/>
   </w:num>
   <w:num w:numId="6">
-    <w:abstractNumId w:val="7"/>
+    <w:abstractNumId w:val="12"/>
   </w:num>
   <w:num w:numId="7">
+    <w:abstractNumId w:val="13"/>
+  </w:num>
+  <w:num w:numId="8">
+    <w:abstractNumId w:val="10"/>
+  </w:num>
+  <w:num w:numId="9">
     <w:abstractNumId w:val="8"/>
   </w:num>
-  <w:num w:numId="8">
+  <w:num w:numId="10">
+    <w:abstractNumId w:val="11"/>
+  </w:num>
+  <w:num w:numId="11">
     <w:abstractNumId w:val="6"/>
   </w:num>
-  <w:num w:numId="9">
-    <w:abstractNumId w:val="4"/>
+  <w:num w:numId="12">
+    <w:abstractNumId w:val="14"/>
+  </w:num>
+  <w:num w:numId="13">
+    <w:abstractNumId w:val="2"/>
+  </w:num>
+  <w:num w:numId="14">
+    <w:abstractNumId w:val="1"/>
+  </w:num>
+  <w:num w:numId="15">
+    <w:abstractNumId w:val="3"/>
   </w:num>
 </w:numbering>
 </file>
 
 <file path=word/styles.xml><?xml version="1.0" encoding="utf-8"?>
-<w:styles xmlns:mc="http://schemas.openxmlformats.org/markup-compatibility/2006" xmlns:r="http://schemas.openxmlformats.org/officeDocument/2006/relationships" xmlns:w="http://schemas.openxmlformats.org/wordprocessingml/2006/main" xmlns:w14="http://schemas.microsoft.com/office/word/2010/wordml" xmlns:w15="http://schemas.microsoft.com/office/word/2012/wordml" xmlns:w16cid="http://schemas.microsoft.com/office/word/2016/wordml/cid" xmlns:w16se="http://schemas.microsoft.com/office/word/2015/wordml/symex" mc:Ignorable="w14 w15 w16se w16cid">
+<w:styles xmlns:mc="http://schemas.openxmlformats.org/markup-compatibility/2006" xmlns:r="http://schemas.openxmlformats.org/officeDocument/2006/relationships" xmlns:w="http://schemas.openxmlformats.org/wordprocessingml/2006/main" xmlns:w14="http://schemas.microsoft.com/office/word/2010/wordml" xmlns:w15="http://schemas.microsoft.com/office/word/2012/wordml" xmlns:w16cex="http://schemas.microsoft.com/office/word/2018/wordml/cex" xmlns:w16cid="http://schemas.microsoft.com/office/word/2016/wordml/cid" xmlns:w16="http://schemas.microsoft.com/office/word/2018/wordml" xmlns:w16sdtdh="http://schemas.microsoft.com/office/word/2020/wordml/sdtdatahash" xmlns:w16se="http://schemas.microsoft.com/office/word/2015/wordml/symex" mc:Ignorable="w14 w15 w16se w16cid w16 w16cex w16sdtdh">
   <w:docDefaults>
     <w:rPrDefault>
       <w:rPr>
@@ -2646,7 +4041,7 @@
       </w:pPr>
     </w:pPrDefault>
   </w:docDefaults>
-  <w:latentStyles w:defLockedState="0" w:defUIPriority="99" w:defSemiHidden="0" w:defUnhideWhenUsed="0" w:defQFormat="0" w:count="375">
+  <w:latentStyles w:defLockedState="0" w:defUIPriority="99" w:defSemiHidden="0" w:defUnhideWhenUsed="0" w:defQFormat="0" w:count="376">
     <w:lsdException w:name="Normal" w:uiPriority="0" w:qFormat="1"/>
     <w:lsdException w:name="heading 1" w:uiPriority="9" w:qFormat="1"/>
     <w:lsdException w:name="heading 2" w:semiHidden="1" w:uiPriority="9" w:unhideWhenUsed="1" w:qFormat="1"/>
@@ -2752,7 +4147,6 @@
     <w:lsdException w:name="HTML Sample" w:semiHidden="1" w:unhideWhenUsed="1"/>
     <w:lsdException w:name="HTML Typewriter" w:semiHidden="1" w:unhideWhenUsed="1"/>
     <w:lsdException w:name="HTML Variable" w:semiHidden="1" w:unhideWhenUsed="1"/>
-    <w:lsdException w:name="Normal Table" w:semiHidden="1" w:unhideWhenUsed="1"/>
     <w:lsdException w:name="annotation subject" w:semiHidden="1" w:unhideWhenUsed="1"/>
     <w:lsdException w:name="No List" w:semiHidden="1" w:unhideWhenUsed="1"/>
     <w:lsdException w:name="Outline List 1" w:semiHidden="1" w:unhideWhenUsed="1"/>
@@ -2799,10 +4193,8 @@
     <w:lsdException w:name="Table Subtle 2" w:semiHidden="1" w:unhideWhenUsed="1"/>
     <w:lsdException w:name="Table Web 1" w:semiHidden="1" w:unhideWhenUsed="1"/>
     <w:lsdException w:name="Table Web 2" w:semiHidden="1" w:unhideWhenUsed="1"/>
-    <w:lsdException w:name="Table Web 3" w:semiHidden="1" w:unhideWhenUsed="1"/>
     <w:lsdException w:name="Balloon Text" w:semiHidden="1" w:unhideWhenUsed="1"/>
     <w:lsdException w:name="Table Grid" w:uiPriority="39"/>
-    <w:lsdException w:name="Table Theme" w:semiHidden="1" w:unhideWhenUsed="1"/>
     <w:lsdException w:name="Placeholder Text" w:semiHidden="1"/>
     <w:lsdException w:name="No Spacing" w:uiPriority="1" w:qFormat="1"/>
     <w:lsdException w:name="Light Shading" w:uiPriority="60"/>
@@ -3022,6 +4414,7 @@
     <w:lsdException w:name="Smart Hyperlink" w:semiHidden="1" w:unhideWhenUsed="1"/>
     <w:lsdException w:name="Hashtag" w:semiHidden="1" w:unhideWhenUsed="1"/>
     <w:lsdException w:name="Unresolved Mention" w:semiHidden="1" w:unhideWhenUsed="1"/>
+    <w:lsdException w:name="Smart Link" w:semiHidden="1" w:unhideWhenUsed="1"/>
   </w:latentStyles>
   <w:style w:type="paragraph" w:default="1" w:styleId="Normal">
     <w:name w:val="Normal"/>
@@ -3362,4 +4755,16 @@
     </a:ext>
   </a:extLst>
 </a:theme>
+</file>
+
+<file path=customXml/item1.xml><?xml version="1.0" encoding="utf-8"?>
+<b:Sources xmlns:b="http://schemas.openxmlformats.org/officeDocument/2006/bibliography" xmlns="http://schemas.openxmlformats.org/officeDocument/2006/bibliography" SelectedStyle="\APASixthEditionOfficeOnline.xsl" StyleName="APA" Version="6"/>
+</file>
+
+<file path=customXml/itemProps1.xml><?xml version="1.0" encoding="utf-8"?>
+<ds:datastoreItem xmlns:ds="http://schemas.openxmlformats.org/officeDocument/2006/customXml" ds:itemID="{4138F5F0-5ED7-44CF-96ED-62E4AE0D8493}">
+  <ds:schemaRefs>
+    <ds:schemaRef ds:uri="http://schemas.openxmlformats.org/officeDocument/2006/bibliography"/>
+  </ds:schemaRefs>
+</ds:datastoreItem>
 </file>
</xml_diff>